<commit_message>
[Eldar] start of Spells
Added the Layout for Spells and one spell
</commit_message>
<xml_diff>
--- a/Factions/Eldar/Eldar Codex.docx
+++ b/Factions/Eldar/Eldar Codex.docx
@@ -85,12 +85,12 @@
             <w:fldChar w:fldCharType="begin"/>
           </w:r>
           <w:r>
-            <w:instrText xml:space="preserve"> TOC \o "1-2" \h \z \u </w:instrText>
+            <w:instrText xml:space="preserve"> TOC \o "1-1" \h \z \u </w:instrText>
           </w:r>
           <w:r>
             <w:fldChar w:fldCharType="separate"/>
           </w:r>
-          <w:hyperlink w:anchor="_Toc448167270" w:history="1">
+          <w:hyperlink w:anchor="_Toc448394702" w:history="1">
             <w:r>
               <w:rPr>
                 <w:rStyle w:val="Hyperlink"/>
@@ -117,7 +117,7 @@
                 <w:noProof/>
                 <w:webHidden/>
               </w:rPr>
-              <w:instrText xml:space="preserve"> PAGEREF _Toc448167270 \h </w:instrText>
+              <w:instrText xml:space="preserve"> PAGEREF _Toc448394702 \h </w:instrText>
             </w:r>
             <w:r>
               <w:rPr>
@@ -160,7 +160,7 @@
               <w:lang w:val="de-AT"/>
             </w:rPr>
           </w:pPr>
-          <w:hyperlink w:anchor="_Toc448167271" w:history="1">
+          <w:hyperlink w:anchor="_Toc448394703" w:history="1">
             <w:r>
               <w:rPr>
                 <w:rStyle w:val="Hyperlink"/>
@@ -187,7 +187,7 @@
                 <w:noProof/>
                 <w:webHidden/>
               </w:rPr>
-              <w:instrText xml:space="preserve"> PAGEREF _Toc448167271 \h </w:instrText>
+              <w:instrText xml:space="preserve"> PAGEREF _Toc448394703 \h </w:instrText>
             </w:r>
             <w:r>
               <w:rPr>
@@ -230,7 +230,7 @@
               <w:lang w:val="de-AT"/>
             </w:rPr>
           </w:pPr>
-          <w:hyperlink w:anchor="_Toc448167272" w:history="1">
+          <w:hyperlink w:anchor="_Toc448394704" w:history="1">
             <w:r>
               <w:rPr>
                 <w:rStyle w:val="Hyperlink"/>
@@ -257,7 +257,7 @@
                 <w:noProof/>
                 <w:webHidden/>
               </w:rPr>
-              <w:instrText xml:space="preserve"> PAGEREF _Toc448167272 \h </w:instrText>
+              <w:instrText xml:space="preserve"> PAGEREF _Toc448394704 \h </w:instrText>
             </w:r>
             <w:r>
               <w:rPr>
@@ -300,7 +300,7 @@
               <w:lang w:val="de-AT"/>
             </w:rPr>
           </w:pPr>
-          <w:hyperlink w:anchor="_Toc448167273" w:history="1">
+          <w:hyperlink w:anchor="_Toc448394705" w:history="1">
             <w:r>
               <w:rPr>
                 <w:rStyle w:val="Hyperlink"/>
@@ -327,7 +327,7 @@
                 <w:noProof/>
                 <w:webHidden/>
               </w:rPr>
-              <w:instrText xml:space="preserve"> PAGEREF _Toc448167273 \h </w:instrText>
+              <w:instrText xml:space="preserve"> PAGEREF _Toc448394705 \h </w:instrText>
             </w:r>
             <w:r>
               <w:rPr>
@@ -370,7 +370,7 @@
               <w:lang w:val="de-AT"/>
             </w:rPr>
           </w:pPr>
-          <w:hyperlink w:anchor="_Toc448167274" w:history="1">
+          <w:hyperlink w:anchor="_Toc448394706" w:history="1">
             <w:r>
               <w:rPr>
                 <w:rStyle w:val="Hyperlink"/>
@@ -397,7 +397,7 @@
                 <w:noProof/>
                 <w:webHidden/>
               </w:rPr>
-              <w:instrText xml:space="preserve"> PAGEREF _Toc448167274 \h </w:instrText>
+              <w:instrText xml:space="preserve"> PAGEREF _Toc448394706 \h </w:instrText>
             </w:r>
             <w:r>
               <w:rPr>
@@ -440,7 +440,7 @@
               <w:lang w:val="de-AT"/>
             </w:rPr>
           </w:pPr>
-          <w:hyperlink w:anchor="_Toc448167275" w:history="1">
+          <w:hyperlink w:anchor="_Toc448394707" w:history="1">
             <w:r>
               <w:rPr>
                 <w:rStyle w:val="Hyperlink"/>
@@ -467,7 +467,7 @@
                 <w:noProof/>
                 <w:webHidden/>
               </w:rPr>
-              <w:instrText xml:space="preserve"> PAGEREF _Toc448167275 \h </w:instrText>
+              <w:instrText xml:space="preserve"> PAGEREF _Toc448394707 \h </w:instrText>
             </w:r>
             <w:r>
               <w:rPr>
@@ -510,7 +510,7 @@
               <w:lang w:val="de-AT"/>
             </w:rPr>
           </w:pPr>
-          <w:hyperlink w:anchor="_Toc448167276" w:history="1">
+          <w:hyperlink w:anchor="_Toc448394708" w:history="1">
             <w:r>
               <w:rPr>
                 <w:rStyle w:val="Hyperlink"/>
@@ -537,7 +537,7 @@
                 <w:noProof/>
                 <w:webHidden/>
               </w:rPr>
-              <w:instrText xml:space="preserve"> PAGEREF _Toc448167276 \h </w:instrText>
+              <w:instrText xml:space="preserve"> PAGEREF _Toc448394708 \h </w:instrText>
             </w:r>
             <w:r>
               <w:rPr>
@@ -580,13 +580,13 @@
               <w:lang w:val="de-AT"/>
             </w:rPr>
           </w:pPr>
-          <w:hyperlink w:anchor="_Toc448167277" w:history="1">
+          <w:hyperlink w:anchor="_Toc448394709" w:history="1">
             <w:r>
               <w:rPr>
                 <w:rStyle w:val="Hyperlink"/>
                 <w:noProof/>
               </w:rPr>
-              <w:t>Paths</w:t>
+              <w:t>Glyphs</w:t>
             </w:r>
             <w:r>
               <w:rPr>
@@ -607,7 +607,7 @@
                 <w:noProof/>
                 <w:webHidden/>
               </w:rPr>
-              <w:instrText xml:space="preserve"> PAGEREF _Toc448167277 \h </w:instrText>
+              <w:instrText xml:space="preserve"> PAGEREF _Toc448394709 \h </w:instrText>
             </w:r>
             <w:r>
               <w:rPr>
@@ -628,6 +628,216 @@
                 <w:webHidden/>
               </w:rPr>
               <w:t>8</w:t>
+            </w:r>
+            <w:r>
+              <w:rPr>
+                <w:noProof/>
+                <w:webHidden/>
+              </w:rPr>
+              <w:fldChar w:fldCharType="end"/>
+            </w:r>
+          </w:hyperlink>
+        </w:p>
+        <w:p>
+          <w:pPr>
+            <w:pStyle w:val="TOC1"/>
+            <w:tabs>
+              <w:tab w:val="right" w:leader="dot" w:pos="10196"/>
+            </w:tabs>
+            <w:rPr>
+              <w:rFonts w:asciiTheme="minorHAnsi" w:hAnsiTheme="minorHAnsi"/>
+              <w:noProof/>
+              <w:lang w:val="de-AT"/>
+            </w:rPr>
+          </w:pPr>
+          <w:hyperlink w:anchor="_Toc448394710" w:history="1">
+            <w:r>
+              <w:rPr>
+                <w:rStyle w:val="Hyperlink"/>
+                <w:noProof/>
+              </w:rPr>
+              <w:t>Paths</w:t>
+            </w:r>
+            <w:r>
+              <w:rPr>
+                <w:noProof/>
+                <w:webHidden/>
+              </w:rPr>
+              <w:tab/>
+            </w:r>
+            <w:r>
+              <w:rPr>
+                <w:noProof/>
+                <w:webHidden/>
+              </w:rPr>
+              <w:fldChar w:fldCharType="begin"/>
+            </w:r>
+            <w:r>
+              <w:rPr>
+                <w:noProof/>
+                <w:webHidden/>
+              </w:rPr>
+              <w:instrText xml:space="preserve"> PAGEREF _Toc448394710 \h </w:instrText>
+            </w:r>
+            <w:r>
+              <w:rPr>
+                <w:noProof/>
+                <w:webHidden/>
+              </w:rPr>
+            </w:r>
+            <w:r>
+              <w:rPr>
+                <w:noProof/>
+                <w:webHidden/>
+              </w:rPr>
+              <w:fldChar w:fldCharType="separate"/>
+            </w:r>
+            <w:r>
+              <w:rPr>
+                <w:noProof/>
+                <w:webHidden/>
+              </w:rPr>
+              <w:t>9</w:t>
+            </w:r>
+            <w:r>
+              <w:rPr>
+                <w:noProof/>
+                <w:webHidden/>
+              </w:rPr>
+              <w:fldChar w:fldCharType="end"/>
+            </w:r>
+          </w:hyperlink>
+        </w:p>
+        <w:p>
+          <w:pPr>
+            <w:pStyle w:val="TOC1"/>
+            <w:tabs>
+              <w:tab w:val="right" w:leader="dot" w:pos="10196"/>
+            </w:tabs>
+            <w:rPr>
+              <w:rFonts w:asciiTheme="minorHAnsi" w:hAnsiTheme="minorHAnsi"/>
+              <w:noProof/>
+              <w:lang w:val="de-AT"/>
+            </w:rPr>
+          </w:pPr>
+          <w:hyperlink w:anchor="_Toc448394711" w:history="1">
+            <w:r>
+              <w:rPr>
+                <w:rStyle w:val="Hyperlink"/>
+                <w:noProof/>
+              </w:rPr>
+              <w:t>Artifacts</w:t>
+            </w:r>
+            <w:r>
+              <w:rPr>
+                <w:noProof/>
+                <w:webHidden/>
+              </w:rPr>
+              <w:tab/>
+            </w:r>
+            <w:r>
+              <w:rPr>
+                <w:noProof/>
+                <w:webHidden/>
+              </w:rPr>
+              <w:fldChar w:fldCharType="begin"/>
+            </w:r>
+            <w:r>
+              <w:rPr>
+                <w:noProof/>
+                <w:webHidden/>
+              </w:rPr>
+              <w:instrText xml:space="preserve"> PAGEREF _Toc448394711 \h </w:instrText>
+            </w:r>
+            <w:r>
+              <w:rPr>
+                <w:noProof/>
+                <w:webHidden/>
+              </w:rPr>
+            </w:r>
+            <w:r>
+              <w:rPr>
+                <w:noProof/>
+                <w:webHidden/>
+              </w:rPr>
+              <w:fldChar w:fldCharType="separate"/>
+            </w:r>
+            <w:r>
+              <w:rPr>
+                <w:noProof/>
+                <w:webHidden/>
+              </w:rPr>
+              <w:t>11</w:t>
+            </w:r>
+            <w:r>
+              <w:rPr>
+                <w:noProof/>
+                <w:webHidden/>
+              </w:rPr>
+              <w:fldChar w:fldCharType="end"/>
+            </w:r>
+          </w:hyperlink>
+        </w:p>
+        <w:p>
+          <w:pPr>
+            <w:pStyle w:val="TOC1"/>
+            <w:tabs>
+              <w:tab w:val="right" w:leader="dot" w:pos="10196"/>
+            </w:tabs>
+            <w:rPr>
+              <w:rFonts w:asciiTheme="minorHAnsi" w:hAnsiTheme="minorHAnsi"/>
+              <w:noProof/>
+              <w:lang w:val="de-AT"/>
+            </w:rPr>
+          </w:pPr>
+          <w:hyperlink w:anchor="_Toc448394712" w:history="1">
+            <w:r>
+              <w:rPr>
+                <w:rStyle w:val="Hyperlink"/>
+                <w:noProof/>
+              </w:rPr>
+              <w:t>Spells</w:t>
+            </w:r>
+            <w:r>
+              <w:rPr>
+                <w:noProof/>
+                <w:webHidden/>
+              </w:rPr>
+              <w:tab/>
+            </w:r>
+            <w:r>
+              <w:rPr>
+                <w:noProof/>
+                <w:webHidden/>
+              </w:rPr>
+              <w:fldChar w:fldCharType="begin"/>
+            </w:r>
+            <w:r>
+              <w:rPr>
+                <w:noProof/>
+                <w:webHidden/>
+              </w:rPr>
+              <w:instrText xml:space="preserve"> PAGEREF _Toc448394712 \h </w:instrText>
+            </w:r>
+            <w:r>
+              <w:rPr>
+                <w:noProof/>
+                <w:webHidden/>
+              </w:rPr>
+            </w:r>
+            <w:r>
+              <w:rPr>
+                <w:noProof/>
+                <w:webHidden/>
+              </w:rPr>
+              <w:fldChar w:fldCharType="separate"/>
+            </w:r>
+            <w:r>
+              <w:rPr>
+                <w:noProof/>
+                <w:webHidden/>
+              </w:rPr>
+              <w:t>12</w:t>
             </w:r>
             <w:r>
               <w:rPr>
@@ -654,7 +864,7 @@
       <w:pPr>
         <w:pStyle w:val="Heading1"/>
       </w:pPr>
-      <w:bookmarkStart w:id="0" w:name="_Toc448167270"/>
+      <w:bookmarkStart w:id="0" w:name="_Toc448394702"/>
       <w:r>
         <w:lastRenderedPageBreak/>
         <w:t>Special Rules</w:t>
@@ -690,8 +900,13 @@
         <w:t xml:space="preserve"> and</w:t>
       </w:r>
       <w:r>
-        <w:t xml:space="preserve"> Autarchs</w:t>
-      </w:r>
+        <w:t xml:space="preserve"> </w:t>
+      </w:r>
+      <w:proofErr w:type="spellStart"/>
+      <w:r>
+        <w:t>Autarchs</w:t>
+      </w:r>
+      <w:proofErr w:type="spellEnd"/>
       <w:r>
         <w:t xml:space="preserve"> gain Focus every round. This Focus can be used to cast spell</w:t>
       </w:r>
@@ -818,7 +1033,7 @@
       <w:pPr>
         <w:pStyle w:val="Heading1"/>
       </w:pPr>
-      <w:bookmarkStart w:id="1" w:name="_Toc448167271"/>
+      <w:bookmarkStart w:id="1" w:name="_Toc448394703"/>
       <w:r>
         <w:lastRenderedPageBreak/>
         <w:t>Units</w:t>
@@ -923,9 +1138,11 @@
               <w:jc w:val="center"/>
               <w:cnfStyle w:val="100000000000" w:firstRow="1" w:lastRow="0" w:firstColumn="0" w:lastColumn="0" w:oddVBand="0" w:evenVBand="0" w:oddHBand="0" w:evenHBand="0" w:firstRowFirstColumn="0" w:firstRowLastColumn="0" w:lastRowFirstColumn="0" w:lastRowLastColumn="0"/>
             </w:pPr>
+            <w:proofErr w:type="spellStart"/>
             <w:r>
               <w:t>Crit</w:t>
             </w:r>
+            <w:proofErr w:type="spellEnd"/>
           </w:p>
         </w:tc>
         <w:tc>
@@ -2219,6 +2436,7 @@
                 <w:sz w:val="24"/>
               </w:rPr>
             </w:pPr>
+            <w:proofErr w:type="spellStart"/>
             <w:r>
               <w:rPr>
                 <w:rFonts w:ascii="Lato" w:hAnsi="Lato"/>
@@ -2226,6 +2444,7 @@
               </w:rPr>
               <w:t>Wraithguard</w:t>
             </w:r>
+            <w:proofErr w:type="spellEnd"/>
           </w:p>
         </w:tc>
         <w:tc>
@@ -2517,6 +2736,7 @@
                 <w:sz w:val="24"/>
               </w:rPr>
             </w:pPr>
+            <w:proofErr w:type="spellStart"/>
             <w:r>
               <w:rPr>
                 <w:rFonts w:ascii="Lato" w:hAnsi="Lato"/>
@@ -2524,6 +2744,7 @@
               </w:rPr>
               <w:t>Farseer</w:t>
             </w:r>
+            <w:proofErr w:type="spellEnd"/>
           </w:p>
         </w:tc>
         <w:tc>
@@ -2669,7 +2890,7 @@
       <w:pPr>
         <w:pStyle w:val="Heading1"/>
       </w:pPr>
-      <w:bookmarkStart w:id="2" w:name="_Toc448167272"/>
+      <w:bookmarkStart w:id="2" w:name="_Toc448394704"/>
       <w:r>
         <w:t>Heroes</w:t>
       </w:r>
@@ -2685,7 +2906,7 @@
       <w:pPr>
         <w:pStyle w:val="Heading1"/>
       </w:pPr>
-      <w:bookmarkStart w:id="3" w:name="_Toc448167273"/>
+      <w:bookmarkStart w:id="3" w:name="_Toc448394705"/>
       <w:r>
         <w:lastRenderedPageBreak/>
         <w:t>Units</w:t>
@@ -2905,12 +3126,14 @@
             <w:r>
               <w:t xml:space="preserve">They may choose to wield a </w:t>
             </w:r>
+            <w:proofErr w:type="spellStart"/>
             <w:r>
               <w:rPr>
                 <w:i/>
               </w:rPr>
               <w:t>Brightlance</w:t>
             </w:r>
+            <w:proofErr w:type="spellEnd"/>
             <w:r>
               <w:t xml:space="preserve"> or a </w:t>
             </w:r>
@@ -2968,11 +3191,19 @@
             <w:r>
               <w:t xml:space="preserve">or a </w:t>
             </w:r>
+            <w:proofErr w:type="spellStart"/>
             <w:r>
               <w:rPr>
                 <w:i/>
               </w:rPr>
-              <w:t xml:space="preserve">Sunrifle </w:t>
+              <w:t>Sunrifle</w:t>
+            </w:r>
+            <w:proofErr w:type="spellEnd"/>
+            <w:r>
+              <w:rPr>
+                <w:i/>
+              </w:rPr>
+              <w:t xml:space="preserve"> </w:t>
             </w:r>
             <w:r>
               <w:t xml:space="preserve">and </w:t>
@@ -3141,11 +3372,19 @@
             <w:r>
               <w:t xml:space="preserve">and a </w:t>
             </w:r>
+            <w:proofErr w:type="spellStart"/>
             <w:r>
               <w:rPr>
                 <w:i/>
               </w:rPr>
-              <w:t>Jumpfield Generator</w:t>
+              <w:t>Jumpfield</w:t>
+            </w:r>
+            <w:proofErr w:type="spellEnd"/>
+            <w:r>
+              <w:rPr>
+                <w:i/>
+              </w:rPr>
+              <w:t xml:space="preserve"> Generator</w:t>
             </w:r>
             <w:r>
               <w:t>.</w:t>
@@ -3153,7 +3392,15 @@
           </w:p>
           <w:p>
             <w:r>
-              <w:t>To use the Jumpfield Generator, Wa</w:t>
+              <w:t xml:space="preserve">To use the </w:t>
+            </w:r>
+            <w:proofErr w:type="spellStart"/>
+            <w:r>
+              <w:t>Jumpfield</w:t>
+            </w:r>
+            <w:proofErr w:type="spellEnd"/>
+            <w:r>
+              <w:t xml:space="preserve"> Generator, Wa</w:t>
             </w:r>
             <w:r>
               <w:t>rp Spiders must spend 2AP in one</w:t>
@@ -3192,9 +3439,11 @@
               <w:pStyle w:val="Heading2"/>
               <w:outlineLvl w:val="1"/>
             </w:pPr>
+            <w:proofErr w:type="spellStart"/>
             <w:r>
               <w:t>Wraithguard</w:t>
             </w:r>
+            <w:proofErr w:type="spellEnd"/>
           </w:p>
           <w:p>
             <w:pPr>
@@ -3209,21 +3458,31 @@
             <w:r>
               <w:t xml:space="preserve">Wraithguards carry either a </w:t>
             </w:r>
+            <w:proofErr w:type="spellStart"/>
             <w:r>
               <w:rPr>
                 <w:i/>
               </w:rPr>
-              <w:t xml:space="preserve">Wraithcannon </w:t>
+              <w:t>Wraithcannon</w:t>
+            </w:r>
+            <w:proofErr w:type="spellEnd"/>
+            <w:r>
+              <w:rPr>
+                <w:i/>
+              </w:rPr>
+              <w:t xml:space="preserve"> </w:t>
             </w:r>
             <w:r>
               <w:t xml:space="preserve">or two </w:t>
             </w:r>
+            <w:proofErr w:type="spellStart"/>
             <w:r>
               <w:rPr>
                 <w:i/>
               </w:rPr>
               <w:t>Wraithblades</w:t>
             </w:r>
+            <w:proofErr w:type="spellEnd"/>
             <w:r>
               <w:t>.</w:t>
             </w:r>
@@ -3249,7 +3508,15 @@
               <w:t>.</w:t>
             </w:r>
             <w:r>
-              <w:t xml:space="preserve"> All Glyphs on the Wraithguard cost 2 Focus to activate.</w:t>
+              <w:t xml:space="preserve"> All Glyphs on the </w:t>
+            </w:r>
+            <w:proofErr w:type="spellStart"/>
+            <w:r>
+              <w:t>Wraithguard</w:t>
+            </w:r>
+            <w:proofErr w:type="spellEnd"/>
+            <w:r>
+              <w:t xml:space="preserve"> cost 2 Focus to activate.</w:t>
             </w:r>
           </w:p>
           <w:p/>
@@ -3286,11 +3553,19 @@
             <w:r>
               <w:t xml:space="preserve">An Autarch carries a </w:t>
             </w:r>
+            <w:proofErr w:type="spellStart"/>
             <w:r>
               <w:rPr>
                 <w:i/>
               </w:rPr>
-              <w:t xml:space="preserve">Powersword </w:t>
+              <w:t>Powersword</w:t>
+            </w:r>
+            <w:proofErr w:type="spellEnd"/>
+            <w:r>
+              <w:rPr>
+                <w:i/>
+              </w:rPr>
+              <w:t xml:space="preserve"> </w:t>
             </w:r>
             <w:r>
               <w:t xml:space="preserve">and a </w:t>
@@ -3323,9 +3598,11 @@
               <w:pStyle w:val="Heading2"/>
               <w:outlineLvl w:val="1"/>
             </w:pPr>
+            <w:proofErr w:type="spellStart"/>
             <w:r>
               <w:t>Farseer</w:t>
             </w:r>
+            <w:proofErr w:type="spellEnd"/>
           </w:p>
           <w:p>
             <w:pPr>
@@ -3337,8 +3614,13 @@
             </w:r>
           </w:p>
           <w:p>
-            <w:r>
-              <w:t xml:space="preserve">Farseers carry a </w:t>
+            <w:proofErr w:type="spellStart"/>
+            <w:r>
+              <w:t>Farseers</w:t>
+            </w:r>
+            <w:proofErr w:type="spellEnd"/>
+            <w:r>
+              <w:t xml:space="preserve"> carry a </w:t>
             </w:r>
             <w:r>
               <w:rPr>
@@ -3369,7 +3651,7 @@
       <w:pPr>
         <w:pStyle w:val="Heading1"/>
       </w:pPr>
-      <w:bookmarkStart w:id="4" w:name="_Toc448167274"/>
+      <w:bookmarkStart w:id="4" w:name="_Toc448394706"/>
       <w:r>
         <w:lastRenderedPageBreak/>
         <w:t>Heroes</w:t>
@@ -3385,7 +3667,7 @@
       <w:pPr>
         <w:pStyle w:val="Heading1"/>
       </w:pPr>
-      <w:bookmarkStart w:id="5" w:name="_Toc448167275"/>
+      <w:bookmarkStart w:id="5" w:name="_Toc448394707"/>
       <w:r>
         <w:lastRenderedPageBreak/>
         <w:t>Weapons</w:t>
@@ -4553,12 +4835,14 @@
                 <w:b w:val="0"/>
               </w:rPr>
             </w:pPr>
+            <w:proofErr w:type="spellStart"/>
             <w:r>
               <w:rPr>
                 <w:b w:val="0"/>
               </w:rPr>
               <w:t>Brightlance</w:t>
             </w:r>
+            <w:proofErr w:type="spellEnd"/>
           </w:p>
         </w:tc>
         <w:tc>
@@ -4892,12 +5176,14 @@
                 <w:b w:val="0"/>
               </w:rPr>
             </w:pPr>
+            <w:proofErr w:type="spellStart"/>
             <w:r>
               <w:rPr>
                 <w:b w:val="0"/>
               </w:rPr>
               <w:t>Cloudsweeper</w:t>
             </w:r>
+            <w:proofErr w:type="spellEnd"/>
           </w:p>
         </w:tc>
         <w:tc>
@@ -4978,12 +5264,14 @@
                 <w:b w:val="0"/>
               </w:rPr>
             </w:pPr>
+            <w:proofErr w:type="spellStart"/>
             <w:r>
               <w:rPr>
                 <w:b w:val="0"/>
               </w:rPr>
               <w:t>Sunlance</w:t>
             </w:r>
+            <w:proofErr w:type="spellEnd"/>
           </w:p>
         </w:tc>
         <w:tc>
@@ -5501,11 +5789,19 @@
                 <w:i/>
               </w:rPr>
             </w:pPr>
+            <w:proofErr w:type="spellStart"/>
             <w:r>
               <w:rPr>
                 <w:i/>
               </w:rPr>
-              <w:t>AoE M</w:t>
+              <w:t>AoE</w:t>
+            </w:r>
+            <w:proofErr w:type="spellEnd"/>
+            <w:r>
+              <w:rPr>
+                <w:i/>
+              </w:rPr>
+              <w:t xml:space="preserve"> M</w:t>
             </w:r>
           </w:p>
         </w:tc>
@@ -5526,12 +5822,14 @@
                 <w:b w:val="0"/>
               </w:rPr>
             </w:pPr>
+            <w:proofErr w:type="spellStart"/>
             <w:r>
               <w:rPr>
                 <w:b w:val="0"/>
               </w:rPr>
               <w:t>Wraithcannon</w:t>
             </w:r>
+            <w:proofErr w:type="spellEnd"/>
           </w:p>
         </w:tc>
         <w:tc>
@@ -5746,7 +6044,7 @@
       <w:pPr>
         <w:pStyle w:val="Heading1"/>
       </w:pPr>
-      <w:bookmarkStart w:id="6" w:name="_Toc448167276"/>
+      <w:bookmarkStart w:id="6" w:name="_Toc448394708"/>
       <w:r>
         <w:lastRenderedPageBreak/>
         <w:t>Equipment</w:t>
@@ -5942,11 +6240,12 @@
       <w:pPr>
         <w:pStyle w:val="Heading1"/>
       </w:pPr>
-      <w:bookmarkStart w:id="7" w:name="_Toc448167277"/>
+      <w:bookmarkStart w:id="7" w:name="_Toc448394709"/>
       <w:r>
         <w:lastRenderedPageBreak/>
         <w:t>Glyphs</w:t>
       </w:r>
+      <w:bookmarkEnd w:id="7"/>
     </w:p>
     <w:p>
       <w:r>
@@ -6142,11 +6441,19 @@
             <w:r>
               <w:t xml:space="preserve">When activated, this unit slips into the shadows. It gets </w:t>
             </w:r>
+            <w:proofErr w:type="gramStart"/>
             <w:r>
               <w:rPr>
                 <w:i/>
               </w:rPr>
-              <w:t xml:space="preserve">Dodge(10) </w:t>
+              <w:t>Dodge(</w:t>
+            </w:r>
+            <w:proofErr w:type="gramEnd"/>
+            <w:r>
+              <w:rPr>
+                <w:i/>
+              </w:rPr>
+              <w:t xml:space="preserve">10) </w:t>
             </w:r>
             <w:r>
               <w:t>for one round.</w:t>
@@ -6202,11 +6509,12 @@
       <w:pPr>
         <w:pStyle w:val="Heading1"/>
       </w:pPr>
+      <w:bookmarkStart w:id="8" w:name="_Toc448394710"/>
       <w:r>
         <w:lastRenderedPageBreak/>
         <w:t>Paths</w:t>
       </w:r>
-      <w:bookmarkEnd w:id="7"/>
+      <w:bookmarkEnd w:id="8"/>
     </w:p>
     <w:p>
       <w:r>
@@ -6365,11 +6673,19 @@
       <w:r>
         <w:t xml:space="preserve">Units within 10cm of the Autarch also receive </w:t>
       </w:r>
+      <w:proofErr w:type="gramStart"/>
       <w:r>
         <w:rPr>
           <w:i/>
         </w:rPr>
-        <w:t xml:space="preserve">Armored(5) </w:t>
+        <w:t>Armored(</w:t>
+      </w:r>
+      <w:proofErr w:type="gramEnd"/>
+      <w:r>
+        <w:rPr>
+          <w:i/>
+        </w:rPr>
+        <w:t xml:space="preserve">5) </w:t>
       </w:r>
       <w:r>
         <w:t xml:space="preserve">if they have no </w:t>
@@ -6413,13 +6729,29 @@
         </w:numPr>
       </w:pPr>
       <w:r>
-        <w:t>Call down a Sunlance to target any plac</w:t>
+        <w:t xml:space="preserve">Call down a </w:t>
+      </w:r>
+      <w:proofErr w:type="spellStart"/>
+      <w:r>
+        <w:t>Sunlance</w:t>
+      </w:r>
+      <w:proofErr w:type="spellEnd"/>
+      <w:r>
+        <w:t xml:space="preserve"> to target any plac</w:t>
       </w:r>
       <w:r>
         <w:t>e on the battlefield with 15D, 2</w:t>
       </w:r>
       <w:r>
-        <w:t>A and AoE S.</w:t>
+        <w:t xml:space="preserve">A and </w:t>
+      </w:r>
+      <w:proofErr w:type="spellStart"/>
+      <w:r>
+        <w:t>AoE</w:t>
+      </w:r>
+      <w:proofErr w:type="spellEnd"/>
+      <w:r>
+        <w:t xml:space="preserve"> S.</w:t>
       </w:r>
     </w:p>
     <w:p>
@@ -6431,7 +6763,31 @@
         </w:numPr>
       </w:pPr>
       <w:r>
-        <w:t>Call down a delayed Scatterstrike targeted at any place with 10D, 4A and AoE M. The strike is marked in the round it is called in, but only lands and deals damage in the next. If you are player 2, it lands after player 1’s turn.</w:t>
+        <w:t xml:space="preserve">Call down a delayed </w:t>
+      </w:r>
+      <w:proofErr w:type="spellStart"/>
+      <w:r>
+        <w:t>Scatterstrike</w:t>
+      </w:r>
+      <w:proofErr w:type="spellEnd"/>
+      <w:r>
+        <w:t xml:space="preserve"> targeted at any place with 10D, 4A and </w:t>
+      </w:r>
+      <w:proofErr w:type="spellStart"/>
+      <w:r>
+        <w:t>AoE</w:t>
+      </w:r>
+      <w:proofErr w:type="spellEnd"/>
+      <w:r>
+        <w:t xml:space="preserve"> M. The strike is marked in the round it is called in, but only lands and deals damage in the next. If you are player 2, it lands after player 1’s </w:t>
+      </w:r>
+      <w:proofErr w:type="gramStart"/>
+      <w:r>
+        <w:t>turn</w:t>
+      </w:r>
+      <w:proofErr w:type="gramEnd"/>
+      <w:r>
+        <w:t>.</w:t>
       </w:r>
     </w:p>
     <w:p>
@@ -6443,10 +6799,12 @@
       <w:pPr>
         <w:pStyle w:val="Heading1"/>
       </w:pPr>
+      <w:bookmarkStart w:id="9" w:name="_Toc448394711"/>
       <w:r>
         <w:lastRenderedPageBreak/>
         <w:t>Artifacts</w:t>
       </w:r>
+      <w:bookmarkEnd w:id="9"/>
     </w:p>
     <w:p>
       <w:r>
@@ -6480,6 +6838,7 @@
               <w:tabs>
                 <w:tab w:val="left" w:pos="4276"/>
               </w:tabs>
+              <w:outlineLvl w:val="2"/>
             </w:pPr>
             <w:r>
               <w:t xml:space="preserve">Blade of the </w:t>
@@ -6676,11 +7035,19 @@
             <w:r>
               <w:t xml:space="preserve">Gives </w:t>
             </w:r>
+            <w:proofErr w:type="gramStart"/>
             <w:r>
               <w:rPr>
                 <w:i/>
               </w:rPr>
-              <w:t>Armored(15)</w:t>
+              <w:t>Armored(</w:t>
+            </w:r>
+            <w:proofErr w:type="gramEnd"/>
+            <w:r>
+              <w:rPr>
+                <w:i/>
+              </w:rPr>
+              <w:t>15)</w:t>
             </w:r>
             <w:r>
               <w:t xml:space="preserve"> when attacked in the front (180°).</w:t>
@@ -6701,9 +7068,11 @@
               </w:tabs>
               <w:outlineLvl w:val="2"/>
             </w:pPr>
+            <w:proofErr w:type="spellStart"/>
             <w:r>
               <w:t>Starchild</w:t>
             </w:r>
+            <w:proofErr w:type="spellEnd"/>
             <w:r>
               <w:tab/>
               <w:t>60P</w:t>
@@ -6711,7 +7080,15 @@
           </w:p>
           <w:p>
             <w:r>
-              <w:t>An ancient 2H glaive, more an artifact than weapon. However, in times of great need, worthy warriors may carry it into battle to protect their craftworld.</w:t>
+              <w:t xml:space="preserve">An ancient 2H glaive, more an artifact than weapon. However, in times of great need, worthy warriors may carry it into battle to protect their </w:t>
+            </w:r>
+            <w:proofErr w:type="spellStart"/>
+            <w:r>
+              <w:t>craftworld</w:t>
+            </w:r>
+            <w:proofErr w:type="spellEnd"/>
+            <w:r>
+              <w:t>.</w:t>
             </w:r>
           </w:p>
           <w:p/>
@@ -6925,9 +7302,11 @@
               </w:tabs>
               <w:outlineLvl w:val="2"/>
             </w:pPr>
+            <w:proofErr w:type="spellStart"/>
             <w:r>
               <w:t>Lightbringer</w:t>
             </w:r>
+            <w:proofErr w:type="spellEnd"/>
             <w:r>
               <w:tab/>
               <w:t>40P</w:t>
@@ -7074,8 +7453,6 @@
                     </w:rPr>
                     <w:t>Lethal Wounds</w:t>
                   </w:r>
-                  <w:bookmarkStart w:id="8" w:name="_GoBack"/>
-                  <w:bookmarkEnd w:id="8"/>
                 </w:p>
               </w:tc>
             </w:tr>
@@ -7112,11 +7489,292 @@
       <w:pPr>
         <w:pStyle w:val="Heading1"/>
       </w:pPr>
+      <w:bookmarkStart w:id="10" w:name="_Toc448394712"/>
       <w:r>
         <w:lastRenderedPageBreak/>
         <w:t>Spells</w:t>
       </w:r>
+      <w:bookmarkEnd w:id="10"/>
     </w:p>
+    <w:tbl>
+      <w:tblPr>
+        <w:tblStyle w:val="ListTable1Light"/>
+        <w:tblW w:w="0" w:type="auto"/>
+        <w:tblLook w:val="0420" w:firstRow="1" w:lastRow="0" w:firstColumn="0" w:lastColumn="0" w:noHBand="0" w:noVBand="1"/>
+      </w:tblPr>
+      <w:tblGrid>
+        <w:gridCol w:w="5245"/>
+        <w:gridCol w:w="1701"/>
+        <w:gridCol w:w="1701"/>
+        <w:gridCol w:w="1549"/>
+      </w:tblGrid>
+      <w:tr>
+        <w:trPr>
+          <w:cnfStyle w:val="100000000000" w:firstRow="1" w:lastRow="0" w:firstColumn="0" w:lastColumn="0" w:oddVBand="0" w:evenVBand="0" w:oddHBand="0" w:evenHBand="0" w:firstRowFirstColumn="0" w:firstRowLastColumn="0" w:lastRowFirstColumn="0" w:lastRowLastColumn="0"/>
+        </w:trPr>
+        <w:tc>
+          <w:tcPr>
+            <w:tcW w:w="5245" w:type="dxa"/>
+          </w:tcPr>
+          <w:p>
+            <w:r>
+              <w:t>Spell</w:t>
+            </w:r>
+          </w:p>
+        </w:tc>
+        <w:tc>
+          <w:tcPr>
+            <w:tcW w:w="1701" w:type="dxa"/>
+          </w:tcPr>
+          <w:p>
+            <w:pPr>
+              <w:jc w:val="center"/>
+            </w:pPr>
+            <w:r>
+              <w:t>Target</w:t>
+            </w:r>
+          </w:p>
+        </w:tc>
+        <w:tc>
+          <w:tcPr>
+            <w:tcW w:w="1701" w:type="dxa"/>
+          </w:tcPr>
+          <w:p>
+            <w:pPr>
+              <w:jc w:val="center"/>
+            </w:pPr>
+            <w:r>
+              <w:t>Range</w:t>
+            </w:r>
+          </w:p>
+        </w:tc>
+        <w:tc>
+          <w:tcPr>
+            <w:tcW w:w="1549" w:type="dxa"/>
+          </w:tcPr>
+          <w:p>
+            <w:pPr>
+              <w:jc w:val="center"/>
+            </w:pPr>
+            <w:proofErr w:type="spellStart"/>
+            <w:r>
+              <w:t>Foucs</w:t>
+            </w:r>
+            <w:proofErr w:type="spellEnd"/>
+          </w:p>
+        </w:tc>
+      </w:tr>
+      <w:tr>
+        <w:trPr>
+          <w:cnfStyle w:val="000000100000" w:firstRow="0" w:lastRow="0" w:firstColumn="0" w:lastColumn="0" w:oddVBand="0" w:evenVBand="0" w:oddHBand="1" w:evenHBand="0" w:firstRowFirstColumn="0" w:firstRowLastColumn="0" w:lastRowFirstColumn="0" w:lastRowLastColumn="0"/>
+        </w:trPr>
+        <w:tc>
+          <w:tcPr>
+            <w:tcW w:w="5245" w:type="dxa"/>
+          </w:tcPr>
+          <w:p>
+            <w:proofErr w:type="spellStart"/>
+            <w:r>
+              <w:t>Aetherfire</w:t>
+            </w:r>
+            <w:proofErr w:type="spellEnd"/>
+          </w:p>
+        </w:tc>
+        <w:tc>
+          <w:tcPr>
+            <w:tcW w:w="1701" w:type="dxa"/>
+          </w:tcPr>
+          <w:p>
+            <w:pPr>
+              <w:jc w:val="center"/>
+            </w:pPr>
+            <w:r>
+              <w:t>Enemy</w:t>
+            </w:r>
+          </w:p>
+        </w:tc>
+        <w:tc>
+          <w:tcPr>
+            <w:tcW w:w="1701" w:type="dxa"/>
+          </w:tcPr>
+          <w:p>
+            <w:pPr>
+              <w:jc w:val="center"/>
+            </w:pPr>
+            <w:r>
+              <w:t>30cm</w:t>
+            </w:r>
+          </w:p>
+        </w:tc>
+        <w:tc>
+          <w:tcPr>
+            <w:tcW w:w="1549" w:type="dxa"/>
+          </w:tcPr>
+          <w:p>
+            <w:pPr>
+              <w:jc w:val="center"/>
+            </w:pPr>
+            <w:r>
+              <w:t>1</w:t>
+            </w:r>
+          </w:p>
+        </w:tc>
+      </w:tr>
+      <w:tr>
+        <w:tc>
+          <w:tcPr>
+            <w:tcW w:w="5245" w:type="dxa"/>
+          </w:tcPr>
+          <w:p/>
+        </w:tc>
+        <w:tc>
+          <w:tcPr>
+            <w:tcW w:w="1701" w:type="dxa"/>
+          </w:tcPr>
+          <w:p/>
+        </w:tc>
+        <w:tc>
+          <w:tcPr>
+            <w:tcW w:w="1701" w:type="dxa"/>
+          </w:tcPr>
+          <w:p/>
+        </w:tc>
+        <w:tc>
+          <w:tcPr>
+            <w:tcW w:w="1549" w:type="dxa"/>
+          </w:tcPr>
+          <w:p/>
+        </w:tc>
+      </w:tr>
+      <w:tr>
+        <w:trPr>
+          <w:cnfStyle w:val="000000100000" w:firstRow="0" w:lastRow="0" w:firstColumn="0" w:lastColumn="0" w:oddVBand="0" w:evenVBand="0" w:oddHBand="1" w:evenHBand="0" w:firstRowFirstColumn="0" w:firstRowLastColumn="0" w:lastRowFirstColumn="0" w:lastRowLastColumn="0"/>
+        </w:trPr>
+        <w:tc>
+          <w:tcPr>
+            <w:tcW w:w="5245" w:type="dxa"/>
+          </w:tcPr>
+          <w:p/>
+        </w:tc>
+        <w:tc>
+          <w:tcPr>
+            <w:tcW w:w="1701" w:type="dxa"/>
+          </w:tcPr>
+          <w:p/>
+        </w:tc>
+        <w:tc>
+          <w:tcPr>
+            <w:tcW w:w="1701" w:type="dxa"/>
+          </w:tcPr>
+          <w:p/>
+        </w:tc>
+        <w:tc>
+          <w:tcPr>
+            <w:tcW w:w="1549" w:type="dxa"/>
+          </w:tcPr>
+          <w:p/>
+        </w:tc>
+      </w:tr>
+      <w:tr>
+        <w:tc>
+          <w:tcPr>
+            <w:tcW w:w="5245" w:type="dxa"/>
+          </w:tcPr>
+          <w:p/>
+        </w:tc>
+        <w:tc>
+          <w:tcPr>
+            <w:tcW w:w="1701" w:type="dxa"/>
+          </w:tcPr>
+          <w:p/>
+        </w:tc>
+        <w:tc>
+          <w:tcPr>
+            <w:tcW w:w="1701" w:type="dxa"/>
+          </w:tcPr>
+          <w:p/>
+        </w:tc>
+        <w:tc>
+          <w:tcPr>
+            <w:tcW w:w="1549" w:type="dxa"/>
+          </w:tcPr>
+          <w:p/>
+        </w:tc>
+      </w:tr>
+      <w:tr>
+        <w:trPr>
+          <w:cnfStyle w:val="000000100000" w:firstRow="0" w:lastRow="0" w:firstColumn="0" w:lastColumn="0" w:oddVBand="0" w:evenVBand="0" w:oddHBand="1" w:evenHBand="0" w:firstRowFirstColumn="0" w:firstRowLastColumn="0" w:lastRowFirstColumn="0" w:lastRowLastColumn="0"/>
+        </w:trPr>
+        <w:tc>
+          <w:tcPr>
+            <w:tcW w:w="5245" w:type="dxa"/>
+          </w:tcPr>
+          <w:p/>
+        </w:tc>
+        <w:tc>
+          <w:tcPr>
+            <w:tcW w:w="1701" w:type="dxa"/>
+          </w:tcPr>
+          <w:p/>
+        </w:tc>
+        <w:tc>
+          <w:tcPr>
+            <w:tcW w:w="1701" w:type="dxa"/>
+          </w:tcPr>
+          <w:p/>
+        </w:tc>
+        <w:tc>
+          <w:tcPr>
+            <w:tcW w:w="1549" w:type="dxa"/>
+          </w:tcPr>
+          <w:p/>
+        </w:tc>
+      </w:tr>
+    </w:tbl>
+    <w:p/>
+    <w:p/>
+    <w:tbl>
+      <w:tblPr>
+        <w:tblStyle w:val="TableGrid"/>
+        <w:tblW w:w="0" w:type="auto"/>
+        <w:tblLook w:val="04A0" w:firstRow="1" w:lastRow="0" w:firstColumn="1" w:lastColumn="0" w:noHBand="0" w:noVBand="1"/>
+      </w:tblPr>
+      <w:tblGrid>
+        <w:gridCol w:w="5098"/>
+        <w:gridCol w:w="5098"/>
+      </w:tblGrid>
+      <w:tr>
+        <w:tc>
+          <w:tcPr>
+            <w:tcW w:w="5098" w:type="dxa"/>
+          </w:tcPr>
+          <w:p>
+            <w:pPr>
+              <w:pStyle w:val="PsychicHeading"/>
+            </w:pPr>
+            <w:proofErr w:type="spellStart"/>
+            <w:r>
+              <w:t>Aetherfire</w:t>
+            </w:r>
+            <w:proofErr w:type="spellEnd"/>
+          </w:p>
+          <w:p>
+            <w:r>
+              <w:t>Cast a bolt of burning wrath at your foe, with 15 Damage and 2 Attacks.</w:t>
+            </w:r>
+            <w:bookmarkStart w:id="11" w:name="_GoBack"/>
+            <w:bookmarkEnd w:id="11"/>
+          </w:p>
+        </w:tc>
+        <w:tc>
+          <w:tcPr>
+            <w:tcW w:w="5098" w:type="dxa"/>
+          </w:tcPr>
+          <w:p/>
+        </w:tc>
+      </w:tr>
+    </w:tbl>
+    <w:p/>
     <w:sectPr>
       <w:pgSz w:w="12240" w:h="15840"/>
       <w:pgMar w:top="1134" w:right="1041" w:bottom="1134" w:left="993" w:header="708" w:footer="708" w:gutter="0"/>
@@ -7761,6 +8419,7 @@
   <w:style w:type="character" w:default="1" w:styleId="DefaultParagraphFont">
     <w:name w:val="Default Paragraph Font"/>
     <w:uiPriority w:val="1"/>
+    <w:semiHidden/>
     <w:unhideWhenUsed/>
   </w:style>
   <w:style w:type="table" w:default="1" w:styleId="TableNormal">
@@ -8776,6 +9435,60 @@
       <w:sz w:val="26"/>
     </w:rPr>
   </w:style>
+  <w:style w:type="table" w:styleId="ListTable2">
+    <w:name w:val="List Table 2"/>
+    <w:basedOn w:val="TableNormal"/>
+    <w:uiPriority w:val="47"/>
+    <w:rsid w:val="003E275E"/>
+    <w:pPr>
+      <w:spacing w:after="0" w:line="240" w:lineRule="auto"/>
+    </w:pPr>
+    <w:tblPr>
+      <w:tblStyleRowBandSize w:val="1"/>
+      <w:tblStyleColBandSize w:val="1"/>
+      <w:tblBorders>
+        <w:top w:val="single" w:sz="4" w:space="0" w:color="666666" w:themeColor="text1" w:themeTint="99"/>
+        <w:bottom w:val="single" w:sz="4" w:space="0" w:color="666666" w:themeColor="text1" w:themeTint="99"/>
+        <w:insideH w:val="single" w:sz="4" w:space="0" w:color="666666" w:themeColor="text1" w:themeTint="99"/>
+      </w:tblBorders>
+    </w:tblPr>
+    <w:tblStylePr w:type="firstRow">
+      <w:rPr>
+        <w:b/>
+        <w:bCs/>
+      </w:rPr>
+    </w:tblStylePr>
+    <w:tblStylePr w:type="lastRow">
+      <w:rPr>
+        <w:b/>
+        <w:bCs/>
+      </w:rPr>
+    </w:tblStylePr>
+    <w:tblStylePr w:type="firstCol">
+      <w:rPr>
+        <w:b/>
+        <w:bCs/>
+      </w:rPr>
+    </w:tblStylePr>
+    <w:tblStylePr w:type="lastCol">
+      <w:rPr>
+        <w:b/>
+        <w:bCs/>
+      </w:rPr>
+    </w:tblStylePr>
+    <w:tblStylePr w:type="band1Vert">
+      <w:tblPr/>
+      <w:tcPr>
+        <w:shd w:val="clear" w:color="auto" w:fill="CCCCCC" w:themeFill="text1" w:themeFillTint="33"/>
+      </w:tcPr>
+    </w:tblStylePr>
+    <w:tblStylePr w:type="band1Horz">
+      <w:tblPr/>
+      <w:tcPr>
+        <w:shd w:val="clear" w:color="auto" w:fill="CCCCCC" w:themeFill="text1" w:themeFillTint="33"/>
+      </w:tcPr>
+    </w:tblStylePr>
+  </w:style>
 </w:styles>
 </file>
 
@@ -9045,7 +9758,7 @@
 </file>
 
 <file path=customXml/itemProps1.xml><?xml version="1.0" encoding="utf-8"?>
-<ds:datastoreItem xmlns:ds="http://schemas.openxmlformats.org/officeDocument/2006/customXml" ds:itemID="{A5A6ECF9-96B6-4622-9B59-C61077460283}">
+<ds:datastoreItem xmlns:ds="http://schemas.openxmlformats.org/officeDocument/2006/customXml" ds:itemID="{5BF77696-A549-4C8E-AD22-C591F369BB87}">
   <ds:schemaRefs>
     <ds:schemaRef ds:uri="http://schemas.openxmlformats.org/officeDocument/2006/bibliography"/>
   </ds:schemaRefs>

</xml_diff>